<commit_message>
HTH: fixing chapter 20, ready to publish
</commit_message>
<xml_diff>
--- a/story-hth/Chapter 20.docx
+++ b/story-hth/Chapter 20.docx
@@ -44,7 +44,27 @@
           <w:szCs w:val="22"/>
           <w:lang w:val="en-US"/>
         </w:rPr>
-        <w:t>Jihyun stepped on the stairs led from the baggage reclaim zone to the waiting room.</w:t>
+        <w:t xml:space="preserve">Jihyun stepped on the stairs </w:t>
+      </w:r>
+      <w:r>
+        <w:rPr>
+          <w:rFonts w:ascii="Arial" w:hAnsi="Arial" w:cs="Arial"/>
+          <w:color w:val="222222"/>
+          <w:sz w:val="22"/>
+          <w:szCs w:val="22"/>
+          <w:lang w:val="en-US"/>
+        </w:rPr>
+        <w:t xml:space="preserve">that </w:t>
+      </w:r>
+      <w:r>
+        <w:rPr>
+          <w:rFonts w:ascii="Arial" w:hAnsi="Arial" w:cs="Arial"/>
+          <w:color w:val="222222"/>
+          <w:sz w:val="22"/>
+          <w:szCs w:val="22"/>
+          <w:lang w:val="en-US"/>
+        </w:rPr>
+        <w:t>led from the baggage reclaim zone to the waiting room.</w:t>
       </w:r>
     </w:p>
     <w:p>
@@ -360,7 +380,17 @@
           <w:szCs w:val="22"/>
           <w:lang w:val="en-US"/>
         </w:rPr>
-        <w:t xml:space="preserve"> spoke, awakening her from the tough thoughts.</w:t>
+        <w:t xml:space="preserve"> said</w:t>
+      </w:r>
+      <w:r>
+        <w:rPr>
+          <w:rFonts w:ascii="Arial" w:hAnsi="Arial" w:cs="Arial"/>
+          <w:color w:val="222222"/>
+          <w:sz w:val="22"/>
+          <w:szCs w:val="22"/>
+          <w:lang w:val="en-US"/>
+        </w:rPr>
+        <w:t>, awakening her from the tough thoughts.</w:t>
       </w:r>
     </w:p>
     <w:p>
@@ -1154,7 +1184,27 @@
           <w:szCs w:val="22"/>
           <w:lang w:val="en-US"/>
         </w:rPr>
-        <w:t>A woman in her fifties was waiting there and a wide smile grew on her face as soon as she spotted her daughter who walked towards her. Her mom looked thinner and even than she was two weeks earlier and her hair was pulled back in a plait.</w:t>
+        <w:t xml:space="preserve">A woman in her fifties was waiting there and a wide smile grew on her face as soon as she spotted her daughter who walked towards her. Her mom looked thinner and even </w:t>
+      </w:r>
+      <w:r>
+        <w:rPr>
+          <w:rFonts w:ascii="Arial" w:hAnsi="Arial" w:cs="Arial"/>
+          <w:color w:val="222222"/>
+          <w:sz w:val="22"/>
+          <w:szCs w:val="22"/>
+          <w:lang w:val="en-US"/>
+        </w:rPr>
+        <w:t xml:space="preserve">younger </w:t>
+      </w:r>
+      <w:r>
+        <w:rPr>
+          <w:rFonts w:ascii="Arial" w:hAnsi="Arial" w:cs="Arial"/>
+          <w:color w:val="222222"/>
+          <w:sz w:val="22"/>
+          <w:szCs w:val="22"/>
+          <w:lang w:val="en-US"/>
+        </w:rPr>
+        <w:t>than she was two weeks earlier and her hair was pulled back in a plait.</w:t>
       </w:r>
     </w:p>
     <w:p>

</xml_diff>